<commit_message>
Added instructions for copying Py4AI notebooks to local account.
</commit_message>
<xml_diff>
--- a/doc/OnDemandJupyter.docx
+++ b/doc/OnDemandJupyter.docx
@@ -17,7 +17,15 @@
           <w:sz w:val="28"/>
           <w:szCs w:val="28"/>
         </w:rPr>
-        <w:t>JupyterLab Instructions</w:t>
+        <w:t>JupyterLab</w:t>
+      </w:r>
+      <w:r>
+        <w:rPr>
+          <w:rFonts w:ascii="Palatino Linotype" w:hAnsi="Palatino Linotype"/>
+          <w:sz w:val="28"/>
+          <w:szCs w:val="28"/>
+        </w:rPr>
+        <w:t xml:space="preserve"> Launch Instructions</w:t>
       </w:r>
     </w:p>
     <w:p>
@@ -278,12 +286,21 @@
         </w:rPr>
         <w:t xml:space="preserve">Generic Resource Request: </w:t>
       </w:r>
+      <w:proofErr w:type="gramStart"/>
       <w:r>
         <w:rPr>
           <w:rFonts w:ascii="Palatino Linotype" w:hAnsi="Palatino Linotype"/>
           <w:color w:val="2E74B5" w:themeColor="accent5" w:themeShade="BF"/>
         </w:rPr>
-        <w:t>gpu:geforce:1</w:t>
+        <w:t>gpu:geforce</w:t>
+      </w:r>
+      <w:proofErr w:type="gramEnd"/>
+      <w:r>
+        <w:rPr>
+          <w:rFonts w:ascii="Palatino Linotype" w:hAnsi="Palatino Linotype"/>
+          <w:color w:val="2E74B5" w:themeColor="accent5" w:themeShade="BF"/>
+        </w:rPr>
+        <w:t>:1</w:t>
       </w:r>
     </w:p>
     <w:p>
@@ -776,6 +793,337 @@
         <w:t>Note: or a memory amount large enough for your data set(s).</w:t>
       </w:r>
     </w:p>
+    <w:p>
+      <w:pPr>
+        <w:rPr>
+          <w:rFonts w:ascii="Palatino Linotype" w:hAnsi="Palatino Linotype"/>
+        </w:rPr>
+      </w:pPr>
+      <w:r>
+        <w:rPr>
+          <w:rFonts w:ascii="Palatino Linotype" w:hAnsi="Palatino Linotype"/>
+        </w:rPr>
+        <w:br w:type="page"/>
+      </w:r>
+    </w:p>
+    <w:p>
+      <w:pPr>
+        <w:jc w:val="center"/>
+        <w:rPr>
+          <w:rFonts w:ascii="Palatino Linotype" w:hAnsi="Palatino Linotype"/>
+          <w:sz w:val="28"/>
+          <w:szCs w:val="28"/>
+        </w:rPr>
+      </w:pPr>
+      <w:r>
+        <w:rPr>
+          <w:rFonts w:ascii="Palatino Linotype" w:hAnsi="Palatino Linotype"/>
+          <w:sz w:val="28"/>
+          <w:szCs w:val="28"/>
+        </w:rPr>
+        <w:lastRenderedPageBreak/>
+        <w:t xml:space="preserve">Py4AI </w:t>
+      </w:r>
+      <w:r>
+        <w:rPr>
+          <w:rFonts w:ascii="Palatino Linotype" w:hAnsi="Palatino Linotype"/>
+          <w:sz w:val="28"/>
+          <w:szCs w:val="28"/>
+        </w:rPr>
+        <w:t>Jupyter Notebook Setup</w:t>
+      </w:r>
+    </w:p>
+    <w:p>
+      <w:pPr>
+        <w:rPr>
+          <w:rFonts w:ascii="Palatino Linotype" w:hAnsi="Palatino Linotype"/>
+        </w:rPr>
+      </w:pPr>
+    </w:p>
+    <w:p>
+      <w:pPr>
+        <w:rPr>
+          <w:rFonts w:ascii="Palatino Linotype" w:hAnsi="Palatino Linotype"/>
+        </w:rPr>
+      </w:pPr>
+      <w:r>
+        <w:rPr>
+          <w:rFonts w:ascii="Palatino Linotype" w:hAnsi="Palatino Linotype"/>
+        </w:rPr>
+        <w:t>If working off-campus, you must first login via Cisco VPN.</w:t>
+      </w:r>
+    </w:p>
+    <w:p>
+      <w:pPr>
+        <w:pStyle w:val="ListParagraph"/>
+        <w:numPr>
+          <w:ilvl w:val="0"/>
+          <w:numId w:val="5"/>
+        </w:numPr>
+        <w:rPr>
+          <w:rFonts w:ascii="Palatino Linotype" w:hAnsi="Palatino Linotype"/>
+        </w:rPr>
+      </w:pPr>
+      <w:r>
+        <w:rPr>
+          <w:rFonts w:ascii="Palatino Linotype" w:hAnsi="Palatino Linotype"/>
+        </w:rPr>
+        <w:t xml:space="preserve">Open a browser and go to: </w:t>
+      </w:r>
+      <w:hyperlink r:id="rId6" w:history="1">
+        <w:r>
+          <w:rPr>
+            <w:rStyle w:val="Hyperlink"/>
+            <w:rFonts w:ascii="Palatino Linotype" w:hAnsi="Palatino Linotype"/>
+          </w:rPr>
+          <w:t>https://ood.rc.ufl.edu/pun/sys/dashboard</w:t>
+        </w:r>
+      </w:hyperlink>
+    </w:p>
+    <w:p>
+      <w:pPr>
+        <w:rPr>
+          <w:rFonts w:ascii="Palatino Linotype" w:hAnsi="Palatino Linotype"/>
+        </w:rPr>
+      </w:pPr>
+      <w:r>
+        <w:rPr>
+          <w:rFonts w:ascii="Palatino Linotype" w:hAnsi="Palatino Linotype"/>
+        </w:rPr>
+        <w:t>(I recommend that you create a desktop shortcut to this location)</w:t>
+      </w:r>
+    </w:p>
+    <w:p>
+      <w:pPr>
+        <w:rPr>
+          <w:rFonts w:ascii="Palatino Linotype" w:hAnsi="Palatino Linotype"/>
+        </w:rPr>
+      </w:pPr>
+    </w:p>
+    <w:p>
+      <w:pPr>
+        <w:pStyle w:val="ListParagraph"/>
+        <w:numPr>
+          <w:ilvl w:val="0"/>
+          <w:numId w:val="5"/>
+        </w:numPr>
+        <w:rPr>
+          <w:rFonts w:ascii="Palatino Linotype" w:hAnsi="Palatino Linotype"/>
+        </w:rPr>
+      </w:pPr>
+      <w:r>
+        <w:rPr>
+          <w:rFonts w:ascii="Palatino Linotype" w:hAnsi="Palatino Linotype"/>
+        </w:rPr>
+        <w:t xml:space="preserve">Click </w:t>
+      </w:r>
+      <w:r>
+        <w:rPr>
+          <w:rFonts w:ascii="Palatino Linotype" w:hAnsi="Palatino Linotype"/>
+        </w:rPr>
+        <w:t xml:space="preserve">Clusters </w:t>
+      </w:r>
+      <w:r>
+        <w:rPr>
+          <w:rFonts w:ascii="Palatino Linotype" w:hAnsi="Palatino Linotype"/>
+        </w:rPr>
+        <w:t xml:space="preserve">and then </w:t>
+      </w:r>
+      <w:r>
+        <w:rPr>
+          <w:rFonts w:ascii="Palatino Linotype" w:hAnsi="Palatino Linotype"/>
+        </w:rPr>
+        <w:t>select</w:t>
+      </w:r>
+      <w:r>
+        <w:rPr>
+          <w:rFonts w:ascii="Palatino Linotype" w:hAnsi="Palatino Linotype"/>
+        </w:rPr>
+        <w:t xml:space="preserve"> </w:t>
+      </w:r>
+      <w:r>
+        <w:rPr>
+          <w:rFonts w:ascii="Palatino Linotype" w:hAnsi="Palatino Linotype"/>
+        </w:rPr>
+        <w:t>_Hipergator Shell Access</w:t>
+      </w:r>
+    </w:p>
+    <w:p>
+      <w:pPr>
+        <w:pStyle w:val="ListParagraph"/>
+        <w:ind w:left="360"/>
+        <w:rPr>
+          <w:rFonts w:ascii="Palatino Linotype" w:hAnsi="Palatino Linotype"/>
+        </w:rPr>
+      </w:pPr>
+    </w:p>
+    <w:p>
+      <w:pPr>
+        <w:pStyle w:val="ListParagraph"/>
+        <w:numPr>
+          <w:ilvl w:val="0"/>
+          <w:numId w:val="5"/>
+        </w:numPr>
+        <w:rPr>
+          <w:rFonts w:ascii="Palatino Linotype" w:hAnsi="Palatino Linotype"/>
+        </w:rPr>
+      </w:pPr>
+      <w:r>
+        <w:rPr>
+          <w:rFonts w:ascii="Palatino Linotype" w:hAnsi="Palatino Linotype"/>
+        </w:rPr>
+        <w:t xml:space="preserve">At the Unix prompt, type </w:t>
+      </w:r>
+      <w:r>
+        <w:rPr>
+          <w:rFonts w:ascii="Palatino Linotype" w:hAnsi="Palatino Linotype"/>
+          <w:i/>
+          <w:iCs/>
+          <w:color w:val="2E74B5" w:themeColor="accent5" w:themeShade="BF"/>
+          <w:sz w:val="24"/>
+          <w:szCs w:val="24"/>
+        </w:rPr>
+        <w:t>cp -r /data/training/py4ai</w:t>
+      </w:r>
+      <w:r>
+        <w:rPr>
+          <w:rFonts w:ascii="Palatino Linotype" w:hAnsi="Palatino Linotype"/>
+          <w:i/>
+          <w:iCs/>
+          <w:color w:val="2E74B5" w:themeColor="accent5" w:themeShade="BF"/>
+          <w:sz w:val="24"/>
+          <w:szCs w:val="24"/>
+        </w:rPr>
+        <w:t xml:space="preserve"> .</w:t>
+      </w:r>
+      <w:r>
+        <w:rPr>
+          <w:rFonts w:ascii="Palatino Linotype" w:hAnsi="Palatino Linotype"/>
+          <w:color w:val="2E74B5" w:themeColor="accent5" w:themeShade="BF"/>
+        </w:rPr>
+        <w:t xml:space="preserve"> </w:t>
+      </w:r>
+      <w:r>
+        <w:rPr>
+          <w:rFonts w:ascii="Palatino Linotype" w:hAnsi="Palatino Linotype"/>
+        </w:rPr>
+        <w:t>and hit enter – it will take a couple seconds for the operating system</w:t>
+      </w:r>
+      <w:r>
+        <w:rPr>
+          <w:rFonts w:ascii="Palatino Linotype" w:hAnsi="Palatino Linotype"/>
+        </w:rPr>
+        <w:t xml:space="preserve"> (OS)</w:t>
+      </w:r>
+      <w:r>
+        <w:rPr>
+          <w:rFonts w:ascii="Palatino Linotype" w:hAnsi="Palatino Linotype"/>
+        </w:rPr>
+        <w:t xml:space="preserve"> to copy the py4ai files to your account.  Note: The period at the end of the command is important and </w:t>
+      </w:r>
+      <w:r>
+        <w:rPr>
+          <w:rFonts w:ascii="Palatino Linotype" w:hAnsi="Palatino Linotype"/>
+        </w:rPr>
+        <w:t xml:space="preserve">the OS will pop </w:t>
+      </w:r>
+      <w:r>
+        <w:rPr>
+          <w:rFonts w:ascii="Palatino Linotype" w:hAnsi="Palatino Linotype"/>
+        </w:rPr>
+        <w:t>an error if it is not included.</w:t>
+      </w:r>
+    </w:p>
+    <w:p>
+      <w:pPr>
+        <w:pStyle w:val="ListParagraph"/>
+        <w:rPr>
+          <w:rFonts w:ascii="Palatino Linotype" w:hAnsi="Palatino Linotype"/>
+        </w:rPr>
+      </w:pPr>
+    </w:p>
+    <w:p>
+      <w:pPr>
+        <w:pStyle w:val="ListParagraph"/>
+        <w:numPr>
+          <w:ilvl w:val="0"/>
+          <w:numId w:val="5"/>
+        </w:numPr>
+        <w:rPr>
+          <w:rFonts w:ascii="Palatino Linotype" w:hAnsi="Palatino Linotype"/>
+        </w:rPr>
+      </w:pPr>
+      <w:r>
+        <w:rPr>
+          <w:rFonts w:ascii="Palatino Linotype" w:hAnsi="Palatino Linotype"/>
+        </w:rPr>
+        <w:t xml:space="preserve">Type </w:t>
+      </w:r>
+      <w:r>
+        <w:rPr>
+          <w:rFonts w:ascii="Palatino Linotype" w:hAnsi="Palatino Linotype"/>
+          <w:i/>
+          <w:iCs/>
+          <w:color w:val="2E74B5" w:themeColor="accent5" w:themeShade="BF"/>
+          <w:sz w:val="24"/>
+          <w:szCs w:val="24"/>
+        </w:rPr>
+        <w:t>exit</w:t>
+      </w:r>
+      <w:r>
+        <w:rPr>
+          <w:rFonts w:ascii="Palatino Linotype" w:hAnsi="Palatino Linotype"/>
+          <w:i/>
+          <w:iCs/>
+          <w:color w:val="2E74B5" w:themeColor="accent5" w:themeShade="BF"/>
+          <w:sz w:val="24"/>
+          <w:szCs w:val="24"/>
+        </w:rPr>
+        <w:t xml:space="preserve"> </w:t>
+      </w:r>
+      <w:r>
+        <w:rPr>
+          <w:rFonts w:ascii="Palatino Linotype" w:hAnsi="Palatino Linotype"/>
+        </w:rPr>
+        <w:t>and hit enter to leave the shell.</w:t>
+      </w:r>
+    </w:p>
+    <w:p>
+      <w:pPr>
+        <w:pStyle w:val="ListParagraph"/>
+        <w:rPr>
+          <w:rFonts w:ascii="Palatino Linotype" w:hAnsi="Palatino Linotype"/>
+        </w:rPr>
+      </w:pPr>
+    </w:p>
+    <w:p>
+      <w:pPr>
+        <w:pStyle w:val="ListParagraph"/>
+        <w:numPr>
+          <w:ilvl w:val="0"/>
+          <w:numId w:val="5"/>
+        </w:numPr>
+        <w:rPr>
+          <w:rFonts w:ascii="Palatino Linotype" w:hAnsi="Palatino Linotype"/>
+        </w:rPr>
+      </w:pPr>
+      <w:r>
+        <w:rPr>
+          <w:rFonts w:ascii="Palatino Linotype" w:hAnsi="Palatino Linotype"/>
+        </w:rPr>
+        <w:t>You only need to run this command once.</w:t>
+      </w:r>
+    </w:p>
+    <w:p>
+      <w:pPr>
+        <w:tabs>
+          <w:tab w:val="left" w:pos="2360"/>
+        </w:tabs>
+        <w:rPr>
+          <w:rFonts w:ascii="Palatino Linotype" w:hAnsi="Palatino Linotype"/>
+        </w:rPr>
+      </w:pPr>
+    </w:p>
     <w:sectPr>
       <w:pgSz w:w="12240" w:h="15840"/>
       <w:pgMar w:top="1440" w:right="1440" w:bottom="1440" w:left="1440" w:header="720" w:footer="720" w:gutter="0"/>
@@ -1190,6 +1538,95 @@
       </w:pPr>
     </w:lvl>
   </w:abstractNum>
+  <w:abstractNum w:abstractNumId="4" w15:restartNumberingAfterBreak="0">
+    <w:nsid w:val="7ADC2DEF"/>
+    <w:multiLevelType w:val="hybridMultilevel"/>
+    <w:tmpl w:val="47B8CF8A"/>
+    <w:lvl w:ilvl="0" w:tplc="0409000F">
+      <w:start w:val="1"/>
+      <w:numFmt w:val="decimal"/>
+      <w:lvlText w:val="%1."/>
+      <w:lvlJc w:val="left"/>
+      <w:pPr>
+        <w:ind w:left="360" w:hanging="360"/>
+      </w:pPr>
+      <w:rPr>
+        <w:rFonts w:hint="default"/>
+      </w:rPr>
+    </w:lvl>
+    <w:lvl w:ilvl="1" w:tplc="04090019" w:tentative="1">
+      <w:start w:val="1"/>
+      <w:numFmt w:val="lowerLetter"/>
+      <w:lvlText w:val="%2."/>
+      <w:lvlJc w:val="left"/>
+      <w:pPr>
+        <w:ind w:left="1080" w:hanging="360"/>
+      </w:pPr>
+    </w:lvl>
+    <w:lvl w:ilvl="2" w:tplc="0409001B" w:tentative="1">
+      <w:start w:val="1"/>
+      <w:numFmt w:val="lowerRoman"/>
+      <w:lvlText w:val="%3."/>
+      <w:lvlJc w:val="right"/>
+      <w:pPr>
+        <w:ind w:left="1800" w:hanging="180"/>
+      </w:pPr>
+    </w:lvl>
+    <w:lvl w:ilvl="3" w:tplc="0409000F" w:tentative="1">
+      <w:start w:val="1"/>
+      <w:numFmt w:val="decimal"/>
+      <w:lvlText w:val="%4."/>
+      <w:lvlJc w:val="left"/>
+      <w:pPr>
+        <w:ind w:left="2520" w:hanging="360"/>
+      </w:pPr>
+    </w:lvl>
+    <w:lvl w:ilvl="4" w:tplc="04090019" w:tentative="1">
+      <w:start w:val="1"/>
+      <w:numFmt w:val="lowerLetter"/>
+      <w:lvlText w:val="%5."/>
+      <w:lvlJc w:val="left"/>
+      <w:pPr>
+        <w:ind w:left="3240" w:hanging="360"/>
+      </w:pPr>
+    </w:lvl>
+    <w:lvl w:ilvl="5" w:tplc="0409001B" w:tentative="1">
+      <w:start w:val="1"/>
+      <w:numFmt w:val="lowerRoman"/>
+      <w:lvlText w:val="%6."/>
+      <w:lvlJc w:val="right"/>
+      <w:pPr>
+        <w:ind w:left="3960" w:hanging="180"/>
+      </w:pPr>
+    </w:lvl>
+    <w:lvl w:ilvl="6" w:tplc="0409000F" w:tentative="1">
+      <w:start w:val="1"/>
+      <w:numFmt w:val="decimal"/>
+      <w:lvlText w:val="%7."/>
+      <w:lvlJc w:val="left"/>
+      <w:pPr>
+        <w:ind w:left="4680" w:hanging="360"/>
+      </w:pPr>
+    </w:lvl>
+    <w:lvl w:ilvl="7" w:tplc="04090019" w:tentative="1">
+      <w:start w:val="1"/>
+      <w:numFmt w:val="lowerLetter"/>
+      <w:lvlText w:val="%8."/>
+      <w:lvlJc w:val="left"/>
+      <w:pPr>
+        <w:ind w:left="5400" w:hanging="360"/>
+      </w:pPr>
+    </w:lvl>
+    <w:lvl w:ilvl="8" w:tplc="0409001B" w:tentative="1">
+      <w:start w:val="1"/>
+      <w:numFmt w:val="lowerRoman"/>
+      <w:lvlText w:val="%9."/>
+      <w:lvlJc w:val="right"/>
+      <w:pPr>
+        <w:ind w:left="6120" w:hanging="180"/>
+      </w:pPr>
+    </w:lvl>
+  </w:abstractNum>
   <w:num w:numId="1">
     <w:abstractNumId w:val="0"/>
   </w:num>
@@ -1201,6 +1638,9 @@
   </w:num>
   <w:num w:numId="4">
     <w:abstractNumId w:val="1"/>
+  </w:num>
+  <w:num w:numId="5">
+    <w:abstractNumId w:val="4"/>
   </w:num>
 </w:numbering>
 </file>

</xml_diff>

<commit_message>
Updated chip options for the Generic Request field.
</commit_message>
<xml_diff>
--- a/doc/OnDemandJupyter.docx
+++ b/doc/OnDemandJupyter.docx
@@ -286,21 +286,76 @@
         </w:rPr>
         <w:t xml:space="preserve">Generic Resource Request: </w:t>
       </w:r>
-      <w:proofErr w:type="gramStart"/>
       <w:r>
         <w:rPr>
           <w:rFonts w:ascii="Palatino Linotype" w:hAnsi="Palatino Linotype"/>
           <w:color w:val="2E74B5" w:themeColor="accent5" w:themeShade="BF"/>
         </w:rPr>
-        <w:t>gpu:geforce</w:t>
-      </w:r>
-      <w:proofErr w:type="gramEnd"/>
+        <w:t>gpu:geforce:1</w:t>
+      </w:r>
       <w:r>
         <w:rPr>
           <w:rFonts w:ascii="Palatino Linotype" w:hAnsi="Palatino Linotype"/>
           <w:color w:val="2E74B5" w:themeColor="accent5" w:themeShade="BF"/>
         </w:rPr>
-        <w:t>:1</w:t>
+        <w:t xml:space="preserve"> </w:t>
+      </w:r>
+      <w:r>
+        <w:rPr>
+          <w:rFonts w:ascii="Palatino Linotype" w:hAnsi="Palatino Linotype"/>
+        </w:rPr>
+        <w:t>(</w:t>
+      </w:r>
+      <w:r>
+        <w:rPr>
+          <w:rFonts w:ascii="Palatino Linotype" w:hAnsi="Palatino Linotype"/>
+        </w:rPr>
+        <w:t>2080ti chip</w:t>
+      </w:r>
+      <w:r>
+        <w:rPr>
+          <w:rFonts w:ascii="Palatino Linotype" w:hAnsi="Palatino Linotype"/>
+        </w:rPr>
+        <w:t xml:space="preserve">) </w:t>
+      </w:r>
+      <w:r>
+        <w:rPr>
+          <w:rFonts w:ascii="Palatino Linotype" w:hAnsi="Palatino Linotype"/>
+        </w:rPr>
+        <w:t>or</w:t>
+      </w:r>
+      <w:r>
+        <w:rPr>
+          <w:rFonts w:ascii="Palatino Linotype" w:hAnsi="Palatino Linotype"/>
+          <w:color w:val="2E74B5" w:themeColor="accent5" w:themeShade="BF"/>
+        </w:rPr>
+        <w:t xml:space="preserve"> </w:t>
+      </w:r>
+      <w:r>
+        <w:rPr>
+          <w:rFonts w:ascii="Palatino Linotype" w:hAnsi="Palatino Linotype"/>
+          <w:color w:val="2E74B5" w:themeColor="accent5" w:themeShade="BF"/>
+        </w:rPr>
+        <w:t>gpu:quadro:1</w:t>
+      </w:r>
+      <w:r>
+        <w:rPr>
+          <w:rFonts w:ascii="Palatino Linotype" w:hAnsi="Palatino Linotype"/>
+          <w:color w:val="2E74B5" w:themeColor="accent5" w:themeShade="BF"/>
+        </w:rPr>
+        <w:t xml:space="preserve"> </w:t>
+      </w:r>
+      <w:r>
+        <w:rPr>
+          <w:rFonts w:ascii="Palatino Linotype" w:hAnsi="Palatino Linotype"/>
+        </w:rPr>
+        <w:t>(</w:t>
+      </w:r>
+      <w:r>
+        <w:rPr>
+          <w:rFonts w:ascii="Palatino Linotype" w:hAnsi="Palatino Linotype"/>
+        </w:rPr>
+        <w:t>RTX6000 chip)</w:t>
       </w:r>
     </w:p>
     <w:p>

</xml_diff>

<commit_message>
Updated document to reflect the rc-workshops group.
</commit_message>
<xml_diff>
--- a/doc/OnDemandJupyter.docx
+++ b/doc/OnDemandJupyter.docx
@@ -74,7 +74,9 @@
         <w:r>
           <w:rPr>
             <w:rStyle w:val="Hyperlink"/>
-            <w:rFonts w:ascii="Palatino Linotype" w:hAnsi="Palatino Linotype"/>
+            <w:rFonts w:ascii="Courier New" w:hAnsi="Courier New" w:cs="Courier New"/>
+            <w:sz w:val="20"/>
+            <w:szCs w:val="20"/>
           </w:rPr>
           <w:t>https://ood.rc.ufl.edu/pun/sys/dashboard</w:t>
         </w:r>
@@ -195,13 +197,41 @@
         <w:rPr>
           <w:rFonts w:ascii="Palatino Linotype" w:hAnsi="Palatino Linotype"/>
         </w:rPr>
-        <w:t xml:space="preserve">Verify that the JupyterLab checkbox is checked </w:t>
-      </w:r>
-      <w:r>
-        <w:rPr>
-          <w:rFonts w:ascii="Palatino Linotype" w:hAnsi="Palatino Linotype"/>
-        </w:rPr>
-        <w:t>– otherwise, Jupyter Notebook is default</w:t>
+        <w:t>T</w:t>
+      </w:r>
+      <w:r>
+        <w:rPr>
+          <w:rFonts w:ascii="Palatino Linotype" w:hAnsi="Palatino Linotype"/>
+        </w:rPr>
+        <w:t xml:space="preserve">he JupyterLab checkbox is </w:t>
+      </w:r>
+      <w:r>
+        <w:rPr>
+          <w:rFonts w:ascii="Courier New" w:hAnsi="Courier New" w:cs="Courier New"/>
+          <w:color w:val="2E74B5" w:themeColor="accent5" w:themeShade="BF"/>
+          <w:sz w:val="20"/>
+          <w:szCs w:val="20"/>
+        </w:rPr>
+        <w:t>checked</w:t>
+      </w:r>
+      <w:r>
+        <w:rPr>
+          <w:rFonts w:ascii="Palatino Linotype" w:hAnsi="Palatino Linotype"/>
+          <w:color w:val="2E74B5" w:themeColor="accent5" w:themeShade="BF"/>
+        </w:rPr>
+        <w:t xml:space="preserve"> </w:t>
+      </w:r>
+      <w:r>
+        <w:rPr>
+          <w:rFonts w:ascii="Palatino Linotype" w:hAnsi="Palatino Linotype"/>
+        </w:rPr>
+        <w:t xml:space="preserve">– otherwise, Jupyter Notebook </w:t>
+      </w:r>
+      <w:r>
+        <w:rPr>
+          <w:rFonts w:ascii="Palatino Linotype" w:hAnsi="Palatino Linotype"/>
+        </w:rPr>
+        <w:t>is run</w:t>
       </w:r>
     </w:p>
     <w:p>
@@ -219,8 +249,10 @@
       </w:r>
       <w:r>
         <w:rPr>
-          <w:rFonts w:ascii="Palatino Linotype" w:hAnsi="Palatino Linotype"/>
+          <w:rFonts w:ascii="Courier New" w:hAnsi="Courier New" w:cs="Courier New"/>
           <w:color w:val="2E74B5" w:themeColor="accent5" w:themeShade="BF"/>
+          <w:sz w:val="20"/>
+          <w:szCs w:val="20"/>
         </w:rPr>
         <w:t>15</w:t>
       </w:r>
@@ -236,26 +268,95 @@
           <w:rFonts w:ascii="Palatino Linotype" w:hAnsi="Palatino Linotype"/>
           <w:color w:val="000000" w:themeColor="text1"/>
         </w:rPr>
-        <w:t>(Note)</w:t>
-      </w:r>
-    </w:p>
-    <w:p>
-      <w:pPr>
-        <w:rPr>
-          <w:rFonts w:ascii="Palatino Linotype" w:hAnsi="Palatino Linotype"/>
+        <w:t>(</w:t>
+      </w:r>
+      <w:r>
+        <w:rPr>
+          <w:rFonts w:ascii="Palatino Linotype" w:hAnsi="Palatino Linotype"/>
+          <w:color w:val="000000" w:themeColor="text1"/>
+        </w:rPr>
+        <w:t xml:space="preserve">See </w:t>
+      </w:r>
+      <w:r>
+        <w:rPr>
+          <w:rFonts w:ascii="Palatino Linotype" w:hAnsi="Palatino Linotype"/>
+          <w:color w:val="000000" w:themeColor="text1"/>
+        </w:rPr>
+        <w:t>Note)</w:t>
+      </w:r>
+    </w:p>
+    <w:p>
+      <w:pPr>
+        <w:rPr>
+          <w:rFonts w:ascii="Palatino Linotype" w:hAnsi="Palatino Linotype"/>
+          <w:color w:val="000000" w:themeColor="text1"/>
+        </w:rPr>
+      </w:pPr>
+      <w:r>
+        <w:rPr>
+          <w:rFonts w:ascii="Palatino Linotype" w:hAnsi="Palatino Linotype"/>
+          <w:color w:val="000000" w:themeColor="text1"/>
+        </w:rPr>
+        <w:t xml:space="preserve">SLURM Account: </w:t>
+      </w:r>
+      <w:r>
+        <w:rPr>
+          <w:rFonts w:ascii="Courier New" w:hAnsi="Courier New" w:cs="Courier New"/>
           <w:color w:val="2E74B5" w:themeColor="accent5" w:themeShade="BF"/>
-        </w:rPr>
-      </w:pPr>
-      <w:r>
-        <w:rPr>
-          <w:rFonts w:ascii="Palatino Linotype" w:hAnsi="Palatino Linotype"/>
-        </w:rPr>
-        <w:t xml:space="preserve">Cluster partition: </w:t>
-      </w:r>
-      <w:r>
-        <w:rPr>
-          <w:rFonts w:ascii="Palatino Linotype" w:hAnsi="Palatino Linotype"/>
+          <w:sz w:val="20"/>
+          <w:szCs w:val="20"/>
+        </w:rPr>
+        <w:t>rc-workshops</w:t>
+      </w:r>
+    </w:p>
+    <w:p>
+      <w:pPr>
+        <w:rPr>
+          <w:rFonts w:ascii="Palatino Linotype" w:hAnsi="Palatino Linotype"/>
+          <w:color w:val="000000" w:themeColor="text1"/>
+        </w:rPr>
+      </w:pPr>
+      <w:r>
+        <w:rPr>
+          <w:rFonts w:ascii="Palatino Linotype" w:hAnsi="Palatino Linotype"/>
+          <w:color w:val="000000" w:themeColor="text1"/>
+        </w:rPr>
+        <w:t xml:space="preserve">QoS: </w:t>
+      </w:r>
+      <w:r>
+        <w:rPr>
+          <w:rFonts w:ascii="Courier New" w:hAnsi="Courier New" w:cs="Courier New"/>
           <w:color w:val="2E74B5" w:themeColor="accent5" w:themeShade="BF"/>
+          <w:sz w:val="20"/>
+          <w:szCs w:val="20"/>
+        </w:rPr>
+        <w:t>rc-workshops</w:t>
+      </w:r>
+    </w:p>
+    <w:p>
+      <w:pPr>
+        <w:rPr>
+          <w:rFonts w:ascii="Palatino Linotype" w:hAnsi="Palatino Linotype"/>
+        </w:rPr>
+      </w:pPr>
+      <w:r>
+        <w:rPr>
+          <w:rFonts w:ascii="Palatino Linotype" w:hAnsi="Palatino Linotype"/>
+        </w:rPr>
+        <w:t>Cluster partition:</w:t>
+      </w:r>
+      <w:r>
+        <w:rPr>
+          <w:rFonts w:ascii="Palatino Linotype" w:hAnsi="Palatino Linotype"/>
+        </w:rPr>
+        <w:t xml:space="preserve"> </w:t>
+      </w:r>
+      <w:r>
+        <w:rPr>
+          <w:rFonts w:ascii="Courier New" w:hAnsi="Courier New" w:cs="Courier New"/>
+          <w:color w:val="2E74B5" w:themeColor="accent5" w:themeShade="BF"/>
+          <w:sz w:val="20"/>
+          <w:szCs w:val="20"/>
         </w:rPr>
         <w:t>hwgui</w:t>
       </w:r>
@@ -267,31 +368,66 @@
       </w:r>
       <w:r>
         <w:rPr>
-          <w:rFonts w:ascii="Palatino Linotype" w:hAnsi="Palatino Linotype"/>
+          <w:rFonts w:ascii="Courier New" w:hAnsi="Courier New" w:cs="Courier New"/>
           <w:color w:val="2E74B5" w:themeColor="accent5" w:themeShade="BF"/>
+          <w:sz w:val="20"/>
+          <w:szCs w:val="20"/>
         </w:rPr>
         <w:t>gpu</w:t>
       </w:r>
     </w:p>
     <w:p>
       <w:pPr>
-        <w:rPr>
-          <w:rFonts w:ascii="Palatino Linotype" w:hAnsi="Palatino Linotype"/>
+        <w:spacing w:after="0"/>
+        <w:rPr>
+          <w:rFonts w:ascii="Palatino Linotype" w:hAnsi="Palatino Linotype"/>
+        </w:rPr>
+      </w:pPr>
+      <w:r>
+        <w:rPr>
+          <w:rFonts w:ascii="Palatino Linotype" w:hAnsi="Palatino Linotype"/>
+        </w:rPr>
+        <w:t xml:space="preserve">Generic Resource Request: </w:t>
+      </w:r>
+      <w:r>
+        <w:rPr>
+          <w:rFonts w:ascii="Courier New" w:hAnsi="Courier New" w:cs="Courier New"/>
           <w:color w:val="2E74B5" w:themeColor="accent5" w:themeShade="BF"/>
-        </w:rPr>
-      </w:pPr>
-      <w:r>
-        <w:rPr>
-          <w:rFonts w:ascii="Palatino Linotype" w:hAnsi="Palatino Linotype"/>
-        </w:rPr>
-        <w:t xml:space="preserve">Generic Resource Request: </w:t>
+          <w:sz w:val="20"/>
+          <w:szCs w:val="20"/>
+        </w:rPr>
+        <w:t>gpu:geforce:1</w:t>
       </w:r>
       <w:r>
         <w:rPr>
           <w:rFonts w:ascii="Palatino Linotype" w:hAnsi="Palatino Linotype"/>
           <w:color w:val="2E74B5" w:themeColor="accent5" w:themeShade="BF"/>
         </w:rPr>
-        <w:t>gpu:geforce:1</w:t>
+        <w:t xml:space="preserve"> </w:t>
+      </w:r>
+      <w:r>
+        <w:rPr>
+          <w:rFonts w:ascii="Palatino Linotype" w:hAnsi="Palatino Linotype"/>
+        </w:rPr>
+        <w:t>(</w:t>
+      </w:r>
+      <w:r>
+        <w:rPr>
+          <w:rFonts w:ascii="Palatino Linotype" w:hAnsi="Palatino Linotype"/>
+        </w:rPr>
+        <w:t>2080ti chip</w:t>
+      </w:r>
+      <w:r>
+        <w:rPr>
+          <w:rFonts w:ascii="Palatino Linotype" w:hAnsi="Palatino Linotype"/>
+        </w:rPr>
+        <w:t xml:space="preserve">) </w:t>
+      </w:r>
+      <w:r>
+        <w:rPr>
+          <w:rFonts w:ascii="Palatino Linotype" w:hAnsi="Palatino Linotype"/>
+        </w:rPr>
+        <w:t>or</w:t>
       </w:r>
       <w:r>
         <w:rPr>
@@ -302,39 +438,10 @@
       </w:r>
       <w:r>
         <w:rPr>
-          <w:rFonts w:ascii="Palatino Linotype" w:hAnsi="Palatino Linotype"/>
-        </w:rPr>
-        <w:t>(</w:t>
-      </w:r>
-      <w:r>
-        <w:rPr>
-          <w:rFonts w:ascii="Palatino Linotype" w:hAnsi="Palatino Linotype"/>
-        </w:rPr>
-        <w:t>2080ti chip</w:t>
-      </w:r>
-      <w:r>
-        <w:rPr>
-          <w:rFonts w:ascii="Palatino Linotype" w:hAnsi="Palatino Linotype"/>
-        </w:rPr>
-        <w:t xml:space="preserve">) </w:t>
-      </w:r>
-      <w:r>
-        <w:rPr>
-          <w:rFonts w:ascii="Palatino Linotype" w:hAnsi="Palatino Linotype"/>
-        </w:rPr>
-        <w:t>or</w:t>
-      </w:r>
-      <w:r>
-        <w:rPr>
-          <w:rFonts w:ascii="Palatino Linotype" w:hAnsi="Palatino Linotype"/>
+          <w:rFonts w:ascii="Courier New" w:hAnsi="Courier New" w:cs="Courier New"/>
           <w:color w:val="2E74B5" w:themeColor="accent5" w:themeShade="BF"/>
-        </w:rPr>
-        <w:t xml:space="preserve"> </w:t>
-      </w:r>
-      <w:r>
-        <w:rPr>
-          <w:rFonts w:ascii="Palatino Linotype" w:hAnsi="Palatino Linotype"/>
-          <w:color w:val="2E74B5" w:themeColor="accent5" w:themeShade="BF"/>
+          <w:sz w:val="20"/>
+          <w:szCs w:val="20"/>
         </w:rPr>
         <w:t>gpu:quadro:1</w:t>
       </w:r>
@@ -363,6 +470,7 @@
         <w:tabs>
           <w:tab w:val="left" w:pos="2360"/>
         </w:tabs>
+        <w:spacing w:after="0"/>
         <w:rPr>
           <w:rFonts w:ascii="Palatino Linotype" w:hAnsi="Palatino Linotype"/>
         </w:rPr>
@@ -929,7 +1037,9 @@
         <w:r>
           <w:rPr>
             <w:rStyle w:val="Hyperlink"/>
-            <w:rFonts w:ascii="Palatino Linotype" w:hAnsi="Palatino Linotype"/>
+            <w:rFonts w:ascii="Courier New" w:hAnsi="Courier New" w:cs="Courier New"/>
+            <w:sz w:val="20"/>
+            <w:szCs w:val="20"/>
           </w:rPr>
           <w:t>https://ood.rc.ufl.edu/pun/sys/dashboard</w:t>
         </w:r>
@@ -1031,25 +1141,12 @@
       </w:r>
       <w:r>
         <w:rPr>
-          <w:rFonts w:ascii="Palatino Linotype" w:hAnsi="Palatino Linotype"/>
-          <w:i/>
-          <w:iCs/>
+          <w:rFonts w:ascii="Courier New" w:hAnsi="Courier New" w:cs="Courier New"/>
           <w:color w:val="2E74B5" w:themeColor="accent5" w:themeShade="BF"/>
-          <w:sz w:val="24"/>
-          <w:szCs w:val="24"/>
-        </w:rPr>
-        <w:t>cp -r /data/training/py4ai</w:t>
-      </w:r>
-      <w:r>
-        <w:rPr>
-          <w:rFonts w:ascii="Palatino Linotype" w:hAnsi="Palatino Linotype"/>
-          <w:i/>
-          <w:iCs/>
-          <w:color w:val="2E74B5" w:themeColor="accent5" w:themeShade="BF"/>
-          <w:sz w:val="24"/>
-          <w:szCs w:val="24"/>
-        </w:rPr>
-        <w:t xml:space="preserve"> .</w:t>
+          <w:sz w:val="20"/>
+          <w:szCs w:val="20"/>
+        </w:rPr>
+        <w:t>cp -r /data/training/py4ai .</w:t>
       </w:r>
       <w:r>
         <w:rPr>
@@ -1116,12 +1213,10 @@
       </w:r>
       <w:r>
         <w:rPr>
-          <w:rFonts w:ascii="Palatino Linotype" w:hAnsi="Palatino Linotype"/>
-          <w:i/>
-          <w:iCs/>
+          <w:rFonts w:ascii="Courier New" w:hAnsi="Courier New" w:cs="Courier New"/>
           <w:color w:val="2E74B5" w:themeColor="accent5" w:themeShade="BF"/>
-          <w:sz w:val="24"/>
-          <w:szCs w:val="24"/>
+          <w:sz w:val="20"/>
+          <w:szCs w:val="20"/>
         </w:rPr>
         <w:t>exit</w:t>
       </w:r>

</xml_diff>